<commit_message>
mengerjakan No 3A, 3E, 3C, No 4F, 4G, 4H, 4I, No 5A, No 6A dan 6B, tracing dan pseudocode
</commit_message>
<xml_diff>
--- a/Jawaban No3.docx
+++ b/Jawaban No3.docx
@@ -19,23 +19,7 @@
           <w:sz w:val="32"/>
           <w:szCs w:val="32"/>
         </w:rPr>
-        <w:t xml:space="preserve">a=5, </w:t>
-      </w:r>
-      <w:proofErr w:type="spellStart"/>
-      <w:r>
-        <w:rPr>
-          <w:sz w:val="32"/>
-          <w:szCs w:val="32"/>
-        </w:rPr>
-        <w:t>i</w:t>
-      </w:r>
-      <w:proofErr w:type="spellEnd"/>
-      <w:r>
-        <w:rPr>
-          <w:sz w:val="32"/>
-          <w:szCs w:val="32"/>
-        </w:rPr>
-        <w:t>=1, j=1</w:t>
+        <w:t>a=5, i=1, j=1</w:t>
       </w:r>
     </w:p>
     <w:tbl>
@@ -46,14 +30,14 @@
         <w:tblLook w:val="04A0" w:firstRow="1" w:lastRow="0" w:firstColumn="1" w:lastColumn="0" w:noHBand="0" w:noVBand="1"/>
       </w:tblPr>
       <w:tblGrid>
-        <w:gridCol w:w="727"/>
-        <w:gridCol w:w="808"/>
-        <w:gridCol w:w="1318"/>
-        <w:gridCol w:w="544"/>
-        <w:gridCol w:w="1327"/>
+        <w:gridCol w:w="729"/>
+        <w:gridCol w:w="793"/>
+        <w:gridCol w:w="1303"/>
+        <w:gridCol w:w="617"/>
+        <w:gridCol w:w="1311"/>
         <w:gridCol w:w="1143"/>
-        <w:gridCol w:w="1595"/>
-        <w:gridCol w:w="1168"/>
+        <w:gridCol w:w="1570"/>
+        <w:gridCol w:w="1164"/>
       </w:tblGrid>
       <w:tr>
         <w:tc>
@@ -72,7 +56,6 @@
                 <w:szCs w:val="32"/>
               </w:rPr>
             </w:pPr>
-            <w:proofErr w:type="spellStart"/>
             <w:r>
               <w:rPr>
                 <w:b/>
@@ -80,9 +63,8 @@
                 <w:sz w:val="32"/>
                 <w:szCs w:val="32"/>
               </w:rPr>
-              <w:t>i</w:t>
-            </w:r>
-            <w:proofErr w:type="spellEnd"/>
+              <w:t>i++</w:t>
+            </w:r>
           </w:p>
         </w:tc>
         <w:tc>
@@ -128,7 +110,6 @@
                 <w:szCs w:val="32"/>
               </w:rPr>
             </w:pPr>
-            <w:proofErr w:type="spellStart"/>
             <w:r>
               <w:rPr>
                 <w:b/>
@@ -136,73 +117,80 @@
                 <w:sz w:val="32"/>
                 <w:szCs w:val="32"/>
               </w:rPr>
-              <w:t>i</w:t>
-            </w:r>
-            <w:proofErr w:type="spellEnd"/>
-            <w:r>
+              <w:t>i&lt;=a</w:t>
+            </w:r>
+          </w:p>
+        </w:tc>
+        <w:tc>
+          <w:tcPr>
+            <w:tcW w:w="548" w:type="dxa"/>
+          </w:tcPr>
+          <w:p>
+            <w:pPr>
+              <w:pStyle w:val="ListParagraph"/>
+              <w:ind w:left="0"/>
+              <w:jc w:val="center"/>
               <w:rPr>
                 <w:b/>
                 <w:bCs/>
                 <w:sz w:val="32"/>
                 <w:szCs w:val="32"/>
               </w:rPr>
-              <w:t>&lt;=a</w:t>
-            </w:r>
-          </w:p>
-        </w:tc>
-        <w:tc>
-          <w:tcPr>
-            <w:tcW w:w="548" w:type="dxa"/>
-          </w:tcPr>
-          <w:p>
-            <w:pPr>
-              <w:pStyle w:val="ListParagraph"/>
-              <w:ind w:left="0"/>
-              <w:jc w:val="center"/>
+            </w:pPr>
+            <w:r>
               <w:rPr>
                 <w:b/>
                 <w:bCs/>
                 <w:sz w:val="32"/>
                 <w:szCs w:val="32"/>
               </w:rPr>
-            </w:pPr>
-            <w:r>
+              <w:t>j++</w:t>
+            </w:r>
+          </w:p>
+        </w:tc>
+        <w:tc>
+          <w:tcPr>
+            <w:tcW w:w="1339" w:type="dxa"/>
+          </w:tcPr>
+          <w:p>
+            <w:pPr>
+              <w:pStyle w:val="ListParagraph"/>
+              <w:ind w:left="0"/>
+              <w:jc w:val="center"/>
               <w:rPr>
                 <w:b/>
                 <w:bCs/>
                 <w:sz w:val="32"/>
                 <w:szCs w:val="32"/>
               </w:rPr>
-              <w:t>j</w:t>
-            </w:r>
-          </w:p>
-        </w:tc>
-        <w:tc>
-          <w:tcPr>
-            <w:tcW w:w="1339" w:type="dxa"/>
-          </w:tcPr>
-          <w:p>
-            <w:pPr>
-              <w:pStyle w:val="ListParagraph"/>
-              <w:ind w:left="0"/>
-              <w:jc w:val="center"/>
+            </w:pPr>
+            <w:r>
               <w:rPr>
                 <w:b/>
                 <w:bCs/>
                 <w:sz w:val="32"/>
                 <w:szCs w:val="32"/>
               </w:rPr>
-            </w:pPr>
-            <w:r>
+              <w:t>j&lt;=i</w:t>
+            </w:r>
+          </w:p>
+        </w:tc>
+        <w:tc>
+          <w:tcPr>
+            <w:tcW w:w="1071" w:type="dxa"/>
+          </w:tcPr>
+          <w:p>
+            <w:pPr>
+              <w:pStyle w:val="ListParagraph"/>
+              <w:ind w:left="0"/>
+              <w:jc w:val="center"/>
               <w:rPr>
                 <w:b/>
                 <w:bCs/>
                 <w:sz w:val="32"/>
                 <w:szCs w:val="32"/>
               </w:rPr>
-              <w:t>j&lt;=</w:t>
-            </w:r>
-            <w:proofErr w:type="spellStart"/>
+            </w:pPr>
             <w:r>
               <w:rPr>
                 <w:b/>
@@ -210,36 +198,35 @@
                 <w:sz w:val="32"/>
                 <w:szCs w:val="32"/>
               </w:rPr>
-              <w:t>i</w:t>
-            </w:r>
-            <w:proofErr w:type="spellEnd"/>
-          </w:p>
-        </w:tc>
-        <w:tc>
-          <w:tcPr>
-            <w:tcW w:w="1071" w:type="dxa"/>
-          </w:tcPr>
-          <w:p>
-            <w:pPr>
-              <w:pStyle w:val="ListParagraph"/>
-              <w:ind w:left="0"/>
-              <w:jc w:val="center"/>
+              <w:t>Print</w:t>
+            </w:r>
+            <w:r>
               <w:rPr>
                 <w:b/>
                 <w:bCs/>
                 <w:sz w:val="32"/>
                 <w:szCs w:val="32"/>
               </w:rPr>
-            </w:pPr>
-            <w:r>
+              <w:t>(j)</w:t>
+            </w:r>
+          </w:p>
+        </w:tc>
+        <w:tc>
+          <w:tcPr>
+            <w:tcW w:w="1614" w:type="dxa"/>
+          </w:tcPr>
+          <w:p>
+            <w:pPr>
+              <w:pStyle w:val="ListParagraph"/>
+              <w:ind w:left="0"/>
+              <w:jc w:val="center"/>
               <w:rPr>
                 <w:b/>
                 <w:bCs/>
                 <w:sz w:val="32"/>
                 <w:szCs w:val="32"/>
               </w:rPr>
-              <w:t>Print</w:t>
-            </w:r>
+            </w:pPr>
             <w:r>
               <w:rPr>
                 <w:b/>
@@ -247,14 +234,9 @@
                 <w:sz w:val="32"/>
                 <w:szCs w:val="32"/>
               </w:rPr>
-              <w:t>(j)</w:t>
-            </w:r>
-          </w:p>
-        </w:tc>
-        <w:tc>
-          <w:tcPr>
-            <w:tcW w:w="1614" w:type="dxa"/>
-          </w:tcPr>
+              <w:t>New Line</w:t>
+            </w:r>
+          </w:p>
           <w:p>
             <w:pPr>
               <w:pStyle w:val="ListParagraph"/>
@@ -274,7 +256,7 @@
                 <w:sz w:val="32"/>
                 <w:szCs w:val="32"/>
               </w:rPr>
-              <w:t>New Line</w:t>
+              <w:t>(j=1)</w:t>
             </w:r>
           </w:p>
         </w:tc>
@@ -459,15 +441,13 @@
                 <w:szCs w:val="32"/>
               </w:rPr>
             </w:pPr>
-            <w:proofErr w:type="spellStart"/>
-            <w:r>
-              <w:rPr>
-                <w:sz w:val="32"/>
-                <w:szCs w:val="32"/>
-              </w:rPr>
-              <w:t>Flase</w:t>
-            </w:r>
-            <w:proofErr w:type="spellEnd"/>
+            <w:r>
+              <w:rPr>
+                <w:sz w:val="32"/>
+                <w:szCs w:val="32"/>
+              </w:rPr>
+              <w:t>True</w:t>
+            </w:r>
           </w:p>
         </w:tc>
         <w:tc>
@@ -651,7 +631,7 @@
                 <w:sz w:val="32"/>
                 <w:szCs w:val="32"/>
               </w:rPr>
-              <w:t>True</w:t>
+              <w:t>-</w:t>
             </w:r>
           </w:p>
         </w:tc>
@@ -1038,7 +1018,7 @@
                 <w:sz w:val="32"/>
                 <w:szCs w:val="32"/>
               </w:rPr>
-              <w:t>False</w:t>
+              <w:t>True</w:t>
             </w:r>
           </w:p>
         </w:tc>
@@ -1240,7 +1220,7 @@
                 <w:sz w:val="32"/>
                 <w:szCs w:val="32"/>
               </w:rPr>
-              <w:t>True</w:t>
+              <w:t>-</w:t>
             </w:r>
           </w:p>
         </w:tc>
@@ -1870,7 +1850,7 @@
                 <w:sz w:val="32"/>
                 <w:szCs w:val="32"/>
               </w:rPr>
-              <w:t>False</w:t>
+              <w:t>True</w:t>
             </w:r>
           </w:p>
         </w:tc>
@@ -2089,7 +2069,7 @@
                 <w:sz w:val="32"/>
                 <w:szCs w:val="32"/>
               </w:rPr>
-              <w:t>True</w:t>
+              <w:t>-</w:t>
             </w:r>
           </w:p>
         </w:tc>
@@ -2844,6 +2824,7 @@
                 <w:sz w:val="32"/>
                 <w:szCs w:val="32"/>
               </w:rPr>
+              <w:lastRenderedPageBreak/>
               <w:t>4</w:t>
             </w:r>
           </w:p>
@@ -2982,7 +2963,7 @@
                 <w:sz w:val="32"/>
                 <w:szCs w:val="32"/>
               </w:rPr>
-              <w:t>False</w:t>
+              <w:t>True</w:t>
             </w:r>
           </w:p>
         </w:tc>
@@ -3021,7 +3002,6 @@
                 <w:sz w:val="32"/>
                 <w:szCs w:val="32"/>
               </w:rPr>
-              <w:lastRenderedPageBreak/>
               <w:t>12</w:t>
             </w:r>
           </w:p>
@@ -3081,7 +3061,6 @@
                 <w:sz w:val="32"/>
                 <w:szCs w:val="32"/>
               </w:rPr>
-              <w:lastRenderedPageBreak/>
               <w:t>4</w:t>
             </w:r>
           </w:p>
@@ -3220,7 +3199,7 @@
                 <w:sz w:val="32"/>
                 <w:szCs w:val="32"/>
               </w:rPr>
-              <w:t>True</w:t>
+              <w:t>False</w:t>
             </w:r>
           </w:p>
         </w:tc>
@@ -4677,7 +4656,7 @@
                 <w:sz w:val="32"/>
                 <w:szCs w:val="32"/>
               </w:rPr>
-              <w:t>True</w:t>
+              <w:t>-</w:t>
             </w:r>
           </w:p>
         </w:tc>
@@ -4916,7 +4895,6 @@
           <w:sz w:val="32"/>
           <w:szCs w:val="32"/>
         </w:rPr>
-        <w:lastRenderedPageBreak/>
         <w:t>B</w:t>
       </w:r>
     </w:p>
@@ -4937,23 +4915,7 @@
           <w:sz w:val="32"/>
           <w:szCs w:val="32"/>
         </w:rPr>
-        <w:t xml:space="preserve">a=5, </w:t>
-      </w:r>
-      <w:proofErr w:type="spellStart"/>
-      <w:r>
-        <w:rPr>
-          <w:sz w:val="32"/>
-          <w:szCs w:val="32"/>
-        </w:rPr>
-        <w:t>i</w:t>
-      </w:r>
-      <w:proofErr w:type="spellEnd"/>
-      <w:r>
-        <w:rPr>
-          <w:sz w:val="32"/>
-          <w:szCs w:val="32"/>
-        </w:rPr>
-        <w:t>=1, j=1</w:t>
+        <w:t>a=5, i=1, j=1</w:t>
       </w:r>
     </w:p>
     <w:tbl>
@@ -4964,14 +4926,14 @@
         <w:tblLook w:val="04A0" w:firstRow="1" w:lastRow="0" w:firstColumn="1" w:lastColumn="0" w:noHBand="0" w:noVBand="1"/>
       </w:tblPr>
       <w:tblGrid>
-        <w:gridCol w:w="737"/>
-        <w:gridCol w:w="821"/>
-        <w:gridCol w:w="1330"/>
-        <w:gridCol w:w="549"/>
-        <w:gridCol w:w="1339"/>
-        <w:gridCol w:w="1249"/>
-        <w:gridCol w:w="1530"/>
-        <w:gridCol w:w="1075"/>
+        <w:gridCol w:w="734"/>
+        <w:gridCol w:w="808"/>
+        <w:gridCol w:w="1316"/>
+        <w:gridCol w:w="617"/>
+        <w:gridCol w:w="1325"/>
+        <w:gridCol w:w="1246"/>
+        <w:gridCol w:w="1510"/>
+        <w:gridCol w:w="1074"/>
       </w:tblGrid>
       <w:tr>
         <w:tc>
@@ -4990,7 +4952,6 @@
                 <w:szCs w:val="32"/>
               </w:rPr>
             </w:pPr>
-            <w:proofErr w:type="spellStart"/>
             <w:r>
               <w:rPr>
                 <w:b/>
@@ -4998,9 +4959,8 @@
                 <w:sz w:val="32"/>
                 <w:szCs w:val="32"/>
               </w:rPr>
-              <w:t>i</w:t>
-            </w:r>
-            <w:proofErr w:type="spellEnd"/>
+              <w:t>i++</w:t>
+            </w:r>
           </w:p>
         </w:tc>
         <w:tc>
@@ -5046,7 +5006,6 @@
                 <w:szCs w:val="32"/>
               </w:rPr>
             </w:pPr>
-            <w:proofErr w:type="spellStart"/>
             <w:r>
               <w:rPr>
                 <w:b/>
@@ -5054,73 +5013,80 @@
                 <w:sz w:val="32"/>
                 <w:szCs w:val="32"/>
               </w:rPr>
-              <w:t>i</w:t>
-            </w:r>
-            <w:proofErr w:type="spellEnd"/>
-            <w:r>
+              <w:t>i&lt;=a</w:t>
+            </w:r>
+          </w:p>
+        </w:tc>
+        <w:tc>
+          <w:tcPr>
+            <w:tcW w:w="549" w:type="dxa"/>
+          </w:tcPr>
+          <w:p>
+            <w:pPr>
+              <w:pStyle w:val="ListParagraph"/>
+              <w:ind w:left="0"/>
+              <w:jc w:val="center"/>
               <w:rPr>
                 <w:b/>
                 <w:bCs/>
                 <w:sz w:val="32"/>
                 <w:szCs w:val="32"/>
               </w:rPr>
-              <w:t>&lt;=a</w:t>
-            </w:r>
-          </w:p>
-        </w:tc>
-        <w:tc>
-          <w:tcPr>
-            <w:tcW w:w="549" w:type="dxa"/>
-          </w:tcPr>
-          <w:p>
-            <w:pPr>
-              <w:pStyle w:val="ListParagraph"/>
-              <w:ind w:left="0"/>
-              <w:jc w:val="center"/>
+            </w:pPr>
+            <w:r>
               <w:rPr>
                 <w:b/>
                 <w:bCs/>
                 <w:sz w:val="32"/>
                 <w:szCs w:val="32"/>
               </w:rPr>
-            </w:pPr>
-            <w:r>
+              <w:t>j++</w:t>
+            </w:r>
+          </w:p>
+        </w:tc>
+        <w:tc>
+          <w:tcPr>
+            <w:tcW w:w="1339" w:type="dxa"/>
+          </w:tcPr>
+          <w:p>
+            <w:pPr>
+              <w:pStyle w:val="ListParagraph"/>
+              <w:ind w:left="0"/>
+              <w:jc w:val="center"/>
               <w:rPr>
                 <w:b/>
                 <w:bCs/>
                 <w:sz w:val="32"/>
                 <w:szCs w:val="32"/>
               </w:rPr>
-              <w:t>j</w:t>
-            </w:r>
-          </w:p>
-        </w:tc>
-        <w:tc>
-          <w:tcPr>
-            <w:tcW w:w="1339" w:type="dxa"/>
-          </w:tcPr>
-          <w:p>
-            <w:pPr>
-              <w:pStyle w:val="ListParagraph"/>
-              <w:ind w:left="0"/>
-              <w:jc w:val="center"/>
+            </w:pPr>
+            <w:r>
               <w:rPr>
                 <w:b/>
                 <w:bCs/>
                 <w:sz w:val="32"/>
                 <w:szCs w:val="32"/>
               </w:rPr>
-            </w:pPr>
-            <w:r>
+              <w:t>j&lt;=i</w:t>
+            </w:r>
+          </w:p>
+        </w:tc>
+        <w:tc>
+          <w:tcPr>
+            <w:tcW w:w="1249" w:type="dxa"/>
+          </w:tcPr>
+          <w:p>
+            <w:pPr>
+              <w:pStyle w:val="ListParagraph"/>
+              <w:ind w:left="0"/>
+              <w:jc w:val="center"/>
               <w:rPr>
                 <w:b/>
                 <w:bCs/>
                 <w:sz w:val="32"/>
                 <w:szCs w:val="32"/>
               </w:rPr>
-              <w:t>j&lt;=</w:t>
-            </w:r>
-            <w:proofErr w:type="spellStart"/>
+            </w:pPr>
             <w:r>
               <w:rPr>
                 <w:b/>
@@ -5128,36 +5094,35 @@
                 <w:sz w:val="32"/>
                 <w:szCs w:val="32"/>
               </w:rPr>
-              <w:t>i</w:t>
-            </w:r>
-            <w:proofErr w:type="spellEnd"/>
-          </w:p>
-        </w:tc>
-        <w:tc>
-          <w:tcPr>
-            <w:tcW w:w="1249" w:type="dxa"/>
-          </w:tcPr>
-          <w:p>
-            <w:pPr>
-              <w:pStyle w:val="ListParagraph"/>
-              <w:ind w:left="0"/>
-              <w:jc w:val="center"/>
+              <w:t>Print</w:t>
+            </w:r>
+            <w:r>
               <w:rPr>
                 <w:b/>
                 <w:bCs/>
                 <w:sz w:val="32"/>
                 <w:szCs w:val="32"/>
               </w:rPr>
-            </w:pPr>
-            <w:r>
+              <w:t>(i)</w:t>
+            </w:r>
+          </w:p>
+        </w:tc>
+        <w:tc>
+          <w:tcPr>
+            <w:tcW w:w="1530" w:type="dxa"/>
+          </w:tcPr>
+          <w:p>
+            <w:pPr>
+              <w:pStyle w:val="ListParagraph"/>
+              <w:ind w:left="0"/>
+              <w:jc w:val="center"/>
               <w:rPr>
                 <w:b/>
                 <w:bCs/>
                 <w:sz w:val="32"/>
                 <w:szCs w:val="32"/>
               </w:rPr>
-              <w:t>Print</w:t>
-            </w:r>
+            </w:pPr>
             <w:r>
               <w:rPr>
                 <w:b/>
@@ -5165,19 +5130,21 @@
                 <w:sz w:val="32"/>
                 <w:szCs w:val="32"/>
               </w:rPr>
-              <w:t>(</w:t>
-            </w:r>
-            <w:proofErr w:type="spellStart"/>
-            <w:r>
+              <w:t>New line</w:t>
+            </w:r>
+          </w:p>
+          <w:p>
+            <w:pPr>
+              <w:pStyle w:val="ListParagraph"/>
+              <w:ind w:left="0"/>
+              <w:jc w:val="center"/>
               <w:rPr>
                 <w:b/>
                 <w:bCs/>
                 <w:sz w:val="32"/>
                 <w:szCs w:val="32"/>
               </w:rPr>
-              <w:t>i</w:t>
-            </w:r>
-            <w:proofErr w:type="spellEnd"/>
+            </w:pPr>
             <w:r>
               <w:rPr>
                 <w:b/>
@@ -5185,13 +5152,13 @@
                 <w:sz w:val="32"/>
                 <w:szCs w:val="32"/>
               </w:rPr>
-              <w:t>)</w:t>
-            </w:r>
-          </w:p>
-        </w:tc>
-        <w:tc>
-          <w:tcPr>
-            <w:tcW w:w="1530" w:type="dxa"/>
+              <w:t>(j=i)</w:t>
+            </w:r>
+          </w:p>
+        </w:tc>
+        <w:tc>
+          <w:tcPr>
+            <w:tcW w:w="1075" w:type="dxa"/>
           </w:tcPr>
           <w:p>
             <w:pPr>
@@ -5212,33 +5179,6 @@
                 <w:sz w:val="32"/>
                 <w:szCs w:val="32"/>
               </w:rPr>
-              <w:t>New line</w:t>
-            </w:r>
-          </w:p>
-        </w:tc>
-        <w:tc>
-          <w:tcPr>
-            <w:tcW w:w="1075" w:type="dxa"/>
-          </w:tcPr>
-          <w:p>
-            <w:pPr>
-              <w:pStyle w:val="ListParagraph"/>
-              <w:ind w:left="0"/>
-              <w:jc w:val="center"/>
-              <w:rPr>
-                <w:b/>
-                <w:bCs/>
-                <w:sz w:val="32"/>
-                <w:szCs w:val="32"/>
-              </w:rPr>
-            </w:pPr>
-            <w:r>
-              <w:rPr>
-                <w:b/>
-                <w:bCs/>
-                <w:sz w:val="32"/>
-                <w:szCs w:val="32"/>
-              </w:rPr>
               <w:t>Result</w:t>
             </w:r>
           </w:p>
@@ -5397,15 +5337,13 @@
                 <w:szCs w:val="32"/>
               </w:rPr>
             </w:pPr>
-            <w:proofErr w:type="spellStart"/>
-            <w:r>
-              <w:rPr>
-                <w:sz w:val="32"/>
-                <w:szCs w:val="32"/>
-              </w:rPr>
-              <w:t>Flase</w:t>
-            </w:r>
-            <w:proofErr w:type="spellEnd"/>
+            <w:r>
+              <w:rPr>
+                <w:sz w:val="32"/>
+                <w:szCs w:val="32"/>
+              </w:rPr>
+              <w:t>True</w:t>
+            </w:r>
           </w:p>
         </w:tc>
         <w:tc>
@@ -5589,7 +5527,7 @@
                 <w:sz w:val="32"/>
                 <w:szCs w:val="32"/>
               </w:rPr>
-              <w:t>True</w:t>
+              <w:t>-</w:t>
             </w:r>
           </w:p>
         </w:tc>
@@ -5976,7 +5914,7 @@
                 <w:sz w:val="32"/>
                 <w:szCs w:val="32"/>
               </w:rPr>
-              <w:t>False</w:t>
+              <w:t>True</w:t>
             </w:r>
           </w:p>
         </w:tc>
@@ -6178,7 +6116,7 @@
                 <w:sz w:val="32"/>
                 <w:szCs w:val="32"/>
               </w:rPr>
-              <w:t>True</w:t>
+              <w:t>-</w:t>
             </w:r>
           </w:p>
         </w:tc>
@@ -6801,7 +6739,7 @@
                 <w:sz w:val="32"/>
                 <w:szCs w:val="32"/>
               </w:rPr>
-              <w:t>False</w:t>
+              <w:t>True</w:t>
             </w:r>
           </w:p>
         </w:tc>
@@ -7020,7 +6958,7 @@
                 <w:sz w:val="32"/>
                 <w:szCs w:val="32"/>
               </w:rPr>
-              <w:t>True</w:t>
+              <w:t>-</w:t>
             </w:r>
           </w:p>
         </w:tc>
@@ -7733,6 +7671,7 @@
                 <w:sz w:val="32"/>
                 <w:szCs w:val="32"/>
               </w:rPr>
+              <w:lastRenderedPageBreak/>
               <w:t>333</w:t>
             </w:r>
           </w:p>
@@ -7914,7 +7853,7 @@
                 <w:sz w:val="32"/>
                 <w:szCs w:val="32"/>
               </w:rPr>
-              <w:t>False</w:t>
+              <w:t>True</w:t>
             </w:r>
           </w:p>
         </w:tc>
@@ -8150,7 +8089,7 @@
                 <w:sz w:val="32"/>
                 <w:szCs w:val="32"/>
               </w:rPr>
-              <w:t>True</w:t>
+              <w:t>-</w:t>
             </w:r>
           </w:p>
         </w:tc>
@@ -9462,6 +9401,7 @@
                 <w:sz w:val="32"/>
                 <w:szCs w:val="32"/>
               </w:rPr>
+              <w:lastRenderedPageBreak/>
               <w:t>5</w:t>
             </w:r>
           </w:p>
@@ -9600,7 +9540,7 @@
                 <w:sz w:val="32"/>
                 <w:szCs w:val="32"/>
               </w:rPr>
-              <w:t>True</w:t>
+              <w:t>-</w:t>
             </w:r>
           </w:p>
         </w:tc>
@@ -9843,23 +9783,7 @@
           <w:sz w:val="32"/>
           <w:szCs w:val="32"/>
         </w:rPr>
-        <w:t xml:space="preserve">a=5, </w:t>
-      </w:r>
-      <w:proofErr w:type="spellStart"/>
-      <w:r>
-        <w:rPr>
-          <w:sz w:val="32"/>
-          <w:szCs w:val="32"/>
-        </w:rPr>
-        <w:t>i</w:t>
-      </w:r>
-      <w:proofErr w:type="spellEnd"/>
-      <w:r>
-        <w:rPr>
-          <w:sz w:val="32"/>
-          <w:szCs w:val="32"/>
-        </w:rPr>
-        <w:t>=</w:t>
+        <w:t>a=5, i=</w:t>
       </w:r>
       <w:r>
         <w:rPr>
@@ -9884,13 +9808,13 @@
         <w:tblLook w:val="04A0" w:firstRow="1" w:lastRow="0" w:firstColumn="1" w:lastColumn="0" w:noHBand="0" w:noVBand="1"/>
       </w:tblPr>
       <w:tblGrid>
-        <w:gridCol w:w="756"/>
+        <w:gridCol w:w="755"/>
         <w:gridCol w:w="846"/>
         <w:gridCol w:w="1330"/>
         <w:gridCol w:w="617"/>
         <w:gridCol w:w="1390"/>
         <w:gridCol w:w="1185"/>
-        <w:gridCol w:w="1316"/>
+        <w:gridCol w:w="1317"/>
         <w:gridCol w:w="1190"/>
       </w:tblGrid>
       <w:tr>
@@ -9910,7 +9834,6 @@
                 <w:szCs w:val="32"/>
               </w:rPr>
             </w:pPr>
-            <w:proofErr w:type="spellStart"/>
             <w:r>
               <w:rPr>
                 <w:b/>
@@ -9920,7 +9843,6 @@
               </w:rPr>
               <w:t>i</w:t>
             </w:r>
-            <w:proofErr w:type="spellEnd"/>
             <w:r>
               <w:rPr>
                 <w:b/>
@@ -9975,7 +9897,6 @@
                 <w:szCs w:val="32"/>
               </w:rPr>
             </w:pPr>
-            <w:proofErr w:type="spellStart"/>
             <w:r>
               <w:rPr>
                 <w:b/>
@@ -9985,7 +9906,6 @@
               </w:rPr>
               <w:t>i</w:t>
             </w:r>
-            <w:proofErr w:type="spellEnd"/>
             <w:r>
               <w:rPr>
                 <w:b/>
@@ -10013,7 +9933,6 @@
                 <w:szCs w:val="32"/>
               </w:rPr>
             </w:pPr>
-            <w:proofErr w:type="spellStart"/>
             <w:r>
               <w:rPr>
                 <w:b/>
@@ -10023,7 +9942,6 @@
               </w:rPr>
               <w:t>j++</w:t>
             </w:r>
-            <w:proofErr w:type="spellEnd"/>
           </w:p>
         </w:tc>
         <w:tc>
@@ -10049,47 +9967,53 @@
                 <w:sz w:val="32"/>
                 <w:szCs w:val="32"/>
               </w:rPr>
-              <w:t>j&lt;=</w:t>
-            </w:r>
-            <w:proofErr w:type="spellStart"/>
-            <w:r>
+              <w:t>j&lt;=i</w:t>
+            </w:r>
+          </w:p>
+        </w:tc>
+        <w:tc>
+          <w:tcPr>
+            <w:tcW w:w="1186" w:type="dxa"/>
+          </w:tcPr>
+          <w:p>
+            <w:pPr>
+              <w:pStyle w:val="ListParagraph"/>
+              <w:ind w:left="0"/>
+              <w:jc w:val="center"/>
               <w:rPr>
                 <w:b/>
                 <w:bCs/>
                 <w:sz w:val="32"/>
                 <w:szCs w:val="32"/>
               </w:rPr>
-              <w:t>i</w:t>
-            </w:r>
-            <w:proofErr w:type="spellEnd"/>
-          </w:p>
-        </w:tc>
-        <w:tc>
-          <w:tcPr>
-            <w:tcW w:w="1186" w:type="dxa"/>
-          </w:tcPr>
-          <w:p>
-            <w:pPr>
-              <w:pStyle w:val="ListParagraph"/>
-              <w:ind w:left="0"/>
-              <w:jc w:val="center"/>
+            </w:pPr>
+            <w:r>
               <w:rPr>
                 <w:b/>
                 <w:bCs/>
                 <w:sz w:val="32"/>
                 <w:szCs w:val="32"/>
               </w:rPr>
-            </w:pPr>
-            <w:r>
+              <w:t>Print(i)</w:t>
+            </w:r>
+          </w:p>
+        </w:tc>
+        <w:tc>
+          <w:tcPr>
+            <w:tcW w:w="1317" w:type="dxa"/>
+          </w:tcPr>
+          <w:p>
+            <w:pPr>
+              <w:pStyle w:val="ListParagraph"/>
+              <w:ind w:left="0"/>
+              <w:jc w:val="center"/>
               <w:rPr>
                 <w:b/>
                 <w:bCs/>
                 <w:sz w:val="32"/>
                 <w:szCs w:val="32"/>
               </w:rPr>
-              <w:t>Print(</w:t>
-            </w:r>
-            <w:proofErr w:type="spellStart"/>
+            </w:pPr>
             <w:r>
               <w:rPr>
                 <w:b/>
@@ -10097,9 +10021,8 @@
                 <w:sz w:val="32"/>
                 <w:szCs w:val="32"/>
               </w:rPr>
-              <w:t>i</w:t>
-            </w:r>
-            <w:proofErr w:type="spellEnd"/>
+              <w:t>N</w:t>
+            </w:r>
             <w:r>
               <w:rPr>
                 <w:b/>
@@ -10107,14 +10030,9 @@
                 <w:sz w:val="32"/>
                 <w:szCs w:val="32"/>
               </w:rPr>
-              <w:t>)</w:t>
-            </w:r>
-          </w:p>
-        </w:tc>
-        <w:tc>
-          <w:tcPr>
-            <w:tcW w:w="1317" w:type="dxa"/>
-          </w:tcPr>
+              <w:t>ewline</w:t>
+            </w:r>
+          </w:p>
           <w:p>
             <w:pPr>
               <w:pStyle w:val="ListParagraph"/>
@@ -10134,7 +10052,7 @@
                 <w:sz w:val="32"/>
                 <w:szCs w:val="32"/>
               </w:rPr>
-              <w:t>newline</w:t>
+              <w:t>(j=i)</w:t>
             </w:r>
           </w:p>
         </w:tc>
@@ -11071,7 +10989,7 @@
                 <w:sz w:val="32"/>
                 <w:szCs w:val="32"/>
               </w:rPr>
-              <w:t>False</w:t>
+              <w:t>True</w:t>
             </w:r>
           </w:p>
         </w:tc>
@@ -11256,7 +11174,7 @@
                 <w:sz w:val="32"/>
                 <w:szCs w:val="32"/>
               </w:rPr>
-              <w:t>True</w:t>
+              <w:t>-</w:t>
             </w:r>
           </w:p>
         </w:tc>
@@ -12054,7 +11972,7 @@
                 <w:sz w:val="32"/>
                 <w:szCs w:val="32"/>
               </w:rPr>
-              <w:t>False</w:t>
+              <w:t>True</w:t>
             </w:r>
           </w:p>
         </w:tc>
@@ -12256,7 +12174,7 @@
                 <w:sz w:val="32"/>
                 <w:szCs w:val="32"/>
               </w:rPr>
-              <w:t>True</w:t>
+              <w:t>-</w:t>
             </w:r>
           </w:p>
         </w:tc>
@@ -12886,7 +12804,7 @@
                 <w:sz w:val="32"/>
                 <w:szCs w:val="32"/>
               </w:rPr>
-              <w:t>False</w:t>
+              <w:t>True</w:t>
             </w:r>
           </w:p>
         </w:tc>
@@ -13105,7 +13023,7 @@
                 <w:sz w:val="32"/>
                 <w:szCs w:val="32"/>
               </w:rPr>
-              <w:t>True</w:t>
+              <w:t>-</w:t>
             </w:r>
           </w:p>
         </w:tc>
@@ -13329,6 +13247,7 @@
                 <w:sz w:val="32"/>
                 <w:szCs w:val="32"/>
               </w:rPr>
+              <w:lastRenderedPageBreak/>
               <w:t>4444</w:t>
             </w:r>
           </w:p>
@@ -13527,7 +13446,7 @@
                 <w:sz w:val="32"/>
                 <w:szCs w:val="32"/>
               </w:rPr>
-              <w:t>False</w:t>
+              <w:t>True</w:t>
             </w:r>
           </w:p>
         </w:tc>
@@ -13763,7 +13682,7 @@
                 <w:sz w:val="32"/>
                 <w:szCs w:val="32"/>
               </w:rPr>
-              <w:t>True</w:t>
+              <w:t>-</w:t>
             </w:r>
           </w:p>
         </w:tc>
@@ -14201,8 +14120,10 @@
                 <w:sz w:val="32"/>
                 <w:szCs w:val="32"/>
               </w:rPr>
-              <w:t>True</w:t>
-            </w:r>
+              <w:t>-</w:t>
+            </w:r>
+            <w:bookmarkStart w:id="0" w:name="_GoBack"/>
+            <w:bookmarkEnd w:id="0"/>
           </w:p>
         </w:tc>
         <w:tc>
@@ -14403,7 +14324,6 @@
                 <w:szCs w:val="32"/>
               </w:rPr>
             </w:pPr>
-            <w:bookmarkStart w:id="0" w:name="_GoBack"/>
             <w:r>
               <w:rPr>
                 <w:sz w:val="32"/>
@@ -14411,7 +14331,6 @@
               </w:rPr>
               <w:t>-</w:t>
             </w:r>
-            <w:bookmarkEnd w:id="0"/>
           </w:p>
         </w:tc>
       </w:tr>

</xml_diff>